<commit_message>
Lista de restrições atualizada
</commit_message>
<xml_diff>
--- a/11-Lista de Restrições.docx
+++ b/11-Lista de Restrições.docx
@@ -2,333 +2,196 @@
 <file path=word/document.xml><?xml version="1.0" encoding="utf-8"?>
 <w:document xmlns:wpc="http://schemas.microsoft.com/office/word/2010/wordprocessingCanvas" xmlns:cx="http://schemas.microsoft.com/office/drawing/2014/chartex" xmlns:cx1="http://schemas.microsoft.com/office/drawing/2015/9/8/chartex" xmlns:cx2="http://schemas.microsoft.com/office/drawing/2015/10/21/chartex" xmlns:cx3="http://schemas.microsoft.com/office/drawing/2016/5/9/chartex" xmlns:cx4="http://schemas.microsoft.com/office/drawing/2016/5/10/chartex" xmlns:cx5="http://schemas.microsoft.com/office/drawing/2016/5/11/chartex" xmlns:cx6="http://schemas.microsoft.com/office/drawing/2016/5/12/chartex" xmlns:cx7="http://schemas.microsoft.com/office/drawing/2016/5/13/chartex" xmlns:cx8="http://schemas.microsoft.com/office/drawing/2016/5/14/chartex" xmlns:mc="http://schemas.openxmlformats.org/markup-compatibility/2006" xmlns:aink="http://schemas.microsoft.com/office/drawing/2016/ink" xmlns:am3d="http://schemas.microsoft.com/office/drawing/2017/model3d" xmlns:o="urn:schemas-microsoft-com:office:office" xmlns:r="http://schemas.openxmlformats.org/officeDocument/2006/relationships" xmlns:m="http://schemas.openxmlformats.org/officeDocument/2006/math" xmlns:v="urn:schemas-microsoft-com:vml" xmlns:wp14="http://schemas.microsoft.com/office/word/2010/wordprocessingDrawing" xmlns:wp="http://schemas.openxmlformats.org/drawingml/2006/wordprocessingDrawing" xmlns:w10="urn:schemas-microsoft-com:office:word" xmlns:w="http://schemas.openxmlformats.org/wordprocessingml/2006/main" xmlns:w14="http://schemas.microsoft.com/office/word/2010/wordml" xmlns:w15="http://schemas.microsoft.com/office/word/2012/wordml" xmlns:w16cid="http://schemas.microsoft.com/office/word/2016/wordml/cid" xmlns:w16se="http://schemas.microsoft.com/office/word/2015/wordml/symex" xmlns:wpg="http://schemas.microsoft.com/office/word/2010/wordprocessingGroup" xmlns:wpi="http://schemas.microsoft.com/office/word/2010/wordprocessingInk" xmlns:wne="http://schemas.microsoft.com/office/word/2006/wordml" xmlns:wps="http://schemas.microsoft.com/office/word/2010/wordprocessingShape" mc:Ignorable="w14 w15 w16se w16cid wp14">
   <w:body>
+    <w:tbl>
+      <w:tblPr>
+        <w:tblStyle w:val="TabeladeGrade4-nfase2"/>
+        <w:tblpPr w:leftFromText="141" w:rightFromText="141" w:vertAnchor="text" w:horzAnchor="margin" w:tblpY="505"/>
+        <w:tblW w:w="9796" w:type="dxa"/>
+        <w:tblLook w:val="04A0" w:firstRow="1" w:lastRow="0" w:firstColumn="1" w:lastColumn="0" w:noHBand="0" w:noVBand="1"/>
+      </w:tblPr>
+      <w:tblGrid>
+        <w:gridCol w:w="4898"/>
+        <w:gridCol w:w="4898"/>
+      </w:tblGrid>
+      <w:tr>
+        <w:trPr>
+          <w:cnfStyle w:val="100000000000" w:firstRow="1" w:lastRow="0" w:firstColumn="0" w:lastColumn="0" w:oddVBand="0" w:evenVBand="0" w:oddHBand="0" w:evenHBand="0" w:firstRowFirstColumn="0" w:firstRowLastColumn="0" w:lastRowFirstColumn="0" w:lastRowLastColumn="0"/>
+          <w:trHeight w:val="532"/>
+        </w:trPr>
+        <w:tc>
+          <w:tcPr>
+            <w:cnfStyle w:val="001000000000" w:firstRow="0" w:lastRow="0" w:firstColumn="1" w:lastColumn="0" w:oddVBand="0" w:evenVBand="0" w:oddHBand="0" w:evenHBand="0" w:firstRowFirstColumn="0" w:firstRowLastColumn="0" w:lastRowFirstColumn="0" w:lastRowLastColumn="0"/>
+            <w:tcW w:w="4898" w:type="dxa"/>
+          </w:tcPr>
+          <w:p>
+            <w:r>
+              <w:t xml:space="preserve">Restrição </w:t>
+            </w:r>
+          </w:p>
+        </w:tc>
+        <w:tc>
+          <w:tcPr>
+            <w:tcW w:w="4898" w:type="dxa"/>
+          </w:tcPr>
+          <w:p>
+            <w:pPr>
+              <w:cnfStyle w:val="100000000000" w:firstRow="1" w:lastRow="0" w:firstColumn="0" w:lastColumn="0" w:oddVBand="0" w:evenVBand="0" w:oddHBand="0" w:evenHBand="0" w:firstRowFirstColumn="0" w:firstRowLastColumn="0" w:lastRowFirstColumn="0" w:lastRowLastColumn="0"/>
+            </w:pPr>
+            <w:r>
+              <w:t>Razão lógica</w:t>
+            </w:r>
+          </w:p>
+        </w:tc>
+      </w:tr>
+      <w:tr>
+        <w:trPr>
+          <w:cnfStyle w:val="000000100000" w:firstRow="0" w:lastRow="0" w:firstColumn="0" w:lastColumn="0" w:oddVBand="0" w:evenVBand="0" w:oddHBand="1" w:evenHBand="0" w:firstRowFirstColumn="0" w:firstRowLastColumn="0" w:lastRowFirstColumn="0" w:lastRowLastColumn="0"/>
+          <w:trHeight w:val="502"/>
+        </w:trPr>
+        <w:tc>
+          <w:tcPr>
+            <w:cnfStyle w:val="001000000000" w:firstRow="0" w:lastRow="0" w:firstColumn="1" w:lastColumn="0" w:oddVBand="0" w:evenVBand="0" w:oddHBand="0" w:evenHBand="0" w:firstRowFirstColumn="0" w:firstRowLastColumn="0" w:lastRowFirstColumn="0" w:lastRowLastColumn="0"/>
+            <w:tcW w:w="4898" w:type="dxa"/>
+          </w:tcPr>
+          <w:p>
+            <w:r>
+              <w:t>A linguagem Python deve ser utilizada</w:t>
+            </w:r>
+          </w:p>
+        </w:tc>
+        <w:tc>
+          <w:tcPr>
+            <w:tcW w:w="4898" w:type="dxa"/>
+          </w:tcPr>
+          <w:p>
+            <w:pPr>
+              <w:cnfStyle w:val="000000100000" w:firstRow="0" w:lastRow="0" w:firstColumn="0" w:lastColumn="0" w:oddVBand="0" w:evenVBand="0" w:oddHBand="1" w:evenHBand="0" w:firstRowFirstColumn="0" w:firstRowLastColumn="0" w:lastRowFirstColumn="0" w:lastRowLastColumn="0"/>
+            </w:pPr>
+            <w:r>
+              <w:t>É a linguagem trabalhada pelos alunos nos</w:t>
+            </w:r>
+          </w:p>
+          <w:p>
+            <w:pPr>
+              <w:cnfStyle w:val="000000100000" w:firstRow="0" w:lastRow="0" w:firstColumn="0" w:lastColumn="0" w:oddVBand="0" w:evenVBand="0" w:oddHBand="1" w:evenHBand="0" w:firstRowFirstColumn="0" w:firstRowLastColumn="0" w:lastRowFirstColumn="0" w:lastRowLastColumn="0"/>
+            </w:pPr>
+            <w:r>
+              <w:t>cursos de ADS e SI.</w:t>
+            </w:r>
+          </w:p>
+        </w:tc>
+      </w:tr>
+      <w:tr>
+        <w:trPr>
+          <w:trHeight w:val="532"/>
+        </w:trPr>
+        <w:tc>
+          <w:tcPr>
+            <w:cnfStyle w:val="001000000000" w:firstRow="0" w:lastRow="0" w:firstColumn="1" w:lastColumn="0" w:oddVBand="0" w:evenVBand="0" w:oddHBand="0" w:evenHBand="0" w:firstRowFirstColumn="0" w:firstRowLastColumn="0" w:lastRowFirstColumn="0" w:lastRowLastColumn="0"/>
+            <w:tcW w:w="4898" w:type="dxa"/>
+          </w:tcPr>
+          <w:p>
+            <w:r>
+              <w:t>Sistema Operacional</w:t>
+            </w:r>
+          </w:p>
+        </w:tc>
+        <w:tc>
+          <w:tcPr>
+            <w:tcW w:w="4898" w:type="dxa"/>
+          </w:tcPr>
+          <w:p>
+            <w:pPr>
+              <w:cnfStyle w:val="000000000000" w:firstRow="0" w:lastRow="0" w:firstColumn="0" w:lastColumn="0" w:oddVBand="0" w:evenVBand="0" w:oddHBand="0" w:evenHBand="0" w:firstRowFirstColumn="0" w:firstRowLastColumn="0" w:lastRowFirstColumn="0" w:lastRowLastColumn="0"/>
+            </w:pPr>
+            <w:r>
+              <w:t>A aplicação deve ser compatível com Windows 7 e Windows 10.</w:t>
+            </w:r>
+            <w:r>
+              <w:t xml:space="preserve"> </w:t>
+            </w:r>
+          </w:p>
+        </w:tc>
+      </w:tr>
+      <w:tr>
+        <w:trPr>
+          <w:cnfStyle w:val="000000100000" w:firstRow="0" w:lastRow="0" w:firstColumn="0" w:lastColumn="0" w:oddVBand="0" w:evenVBand="0" w:oddHBand="1" w:evenHBand="0" w:firstRowFirstColumn="0" w:firstRowLastColumn="0" w:lastRowFirstColumn="0" w:lastRowLastColumn="0"/>
+          <w:trHeight w:val="502"/>
+        </w:trPr>
+        <w:tc>
+          <w:tcPr>
+            <w:cnfStyle w:val="001000000000" w:firstRow="0" w:lastRow="0" w:firstColumn="1" w:lastColumn="0" w:oddVBand="0" w:evenVBand="0" w:oddHBand="0" w:evenHBand="0" w:firstRowFirstColumn="0" w:firstRowLastColumn="0" w:lastRowFirstColumn="0" w:lastRowLastColumn="0"/>
+            <w:tcW w:w="4898" w:type="dxa"/>
+          </w:tcPr>
+          <w:p>
+            <w:r>
+              <w:t xml:space="preserve">Para o </w:t>
+            </w:r>
+            <w:proofErr w:type="spellStart"/>
+            <w:r>
+              <w:t>fornt-end</w:t>
+            </w:r>
+            <w:proofErr w:type="spellEnd"/>
+            <w:r>
+              <w:t xml:space="preserve"> será utilizado apenas HTML, </w:t>
+            </w:r>
+            <w:proofErr w:type="spellStart"/>
+            <w:r>
+              <w:t>JavaScript</w:t>
+            </w:r>
+            <w:proofErr w:type="spellEnd"/>
+            <w:r>
+              <w:t xml:space="preserve"> e CSS3</w:t>
+            </w:r>
+          </w:p>
+        </w:tc>
+        <w:tc>
+          <w:tcPr>
+            <w:tcW w:w="4898" w:type="dxa"/>
+          </w:tcPr>
+          <w:p>
+            <w:pPr>
+              <w:cnfStyle w:val="000000100000" w:firstRow="0" w:lastRow="0" w:firstColumn="0" w:lastColumn="0" w:oddVBand="0" w:evenVBand="0" w:oddHBand="1" w:evenHBand="0" w:firstRowFirstColumn="0" w:firstRowLastColumn="0" w:lastRowFirstColumn="0" w:lastRowLastColumn="0"/>
+            </w:pPr>
+            <w:r>
+              <w:t>São os recursos de front-</w:t>
+            </w:r>
+            <w:proofErr w:type="spellStart"/>
+            <w:r>
+              <w:t>end</w:t>
+            </w:r>
+            <w:proofErr w:type="spellEnd"/>
+            <w:r>
+              <w:t xml:space="preserve"> trabalhados nas aulas de </w:t>
+            </w:r>
+            <w:proofErr w:type="spellStart"/>
+            <w:r>
+              <w:t>tec</w:t>
+            </w:r>
+            <w:proofErr w:type="spellEnd"/>
+            <w:r>
+              <w:t xml:space="preserve"> web pelos alunos de ADS e SI</w:t>
+            </w:r>
+          </w:p>
+        </w:tc>
+      </w:tr>
+    </w:tbl>
     <w:p>
       <w:pPr>
-        <w:spacing w:after="200" w:line="276" w:lineRule="auto"/>
-        <w:jc w:val="center"/>
         <w:rPr>
-          <w:rFonts w:ascii="Calibri" w:eastAsia="Calibri" w:hAnsi="Calibri" w:cs="Calibri"/>
-          <w:sz w:val="40"/>
+          <w:rFonts w:ascii="Arial" w:hAnsi="Arial" w:cs="Arial"/>
+          <w:sz w:val="32"/>
+          <w:szCs w:val="32"/>
         </w:rPr>
       </w:pPr>
       <w:r>
         <w:rPr>
-          <w:rFonts w:ascii="Calibri" w:eastAsia="Calibri" w:hAnsi="Calibri" w:cs="Calibri"/>
-          <w:sz w:val="40"/>
+          <w:rFonts w:ascii="Arial" w:hAnsi="Arial" w:cs="Arial"/>
+          <w:sz w:val="32"/>
+          <w:szCs w:val="32"/>
         </w:rPr>
-        <w:t>Restrições</w:t>
+        <w:t xml:space="preserve">11 Lista de restrições </w:t>
       </w:r>
-    </w:p>
-    <w:p>
-      <w:pPr>
-        <w:spacing w:after="200" w:line="276" w:lineRule="auto"/>
-        <w:jc w:val="center"/>
-        <w:rPr>
-          <w:rFonts w:ascii="Calibri" w:eastAsia="Calibri" w:hAnsi="Calibri" w:cs="Calibri"/>
-          <w:color w:val="FF0000"/>
-          <w:sz w:val="36"/>
-        </w:rPr>
-      </w:pPr>
-      <w:r>
-        <w:rPr>
-          <w:rFonts w:ascii="Calibri" w:eastAsia="Calibri" w:hAnsi="Calibri" w:cs="Calibri"/>
-          <w:color w:val="FF0000"/>
-          <w:sz w:val="36"/>
-        </w:rPr>
-        <w:t>Econômica</w:t>
-      </w:r>
-    </w:p>
-    <w:p>
-      <w:pPr>
-        <w:spacing w:after="200" w:line="276" w:lineRule="auto"/>
-        <w:rPr>
-          <w:rFonts w:ascii="Calibri" w:eastAsia="Calibri" w:hAnsi="Calibri" w:cs="Calibri"/>
-          <w:color w:val="000000"/>
-          <w:sz w:val="28"/>
-        </w:rPr>
-      </w:pPr>
-      <w:r>
-        <w:rPr>
-          <w:rFonts w:ascii="Calibri" w:eastAsia="Calibri" w:hAnsi="Calibri" w:cs="Calibri"/>
-          <w:color w:val="000000"/>
-          <w:sz w:val="28"/>
-        </w:rPr>
-        <w:t>Custo associado aos produtos: para cada venda realizada existe um custo devido a produção do material.</w:t>
-      </w:r>
-    </w:p>
-    <w:p>
-      <w:pPr>
-        <w:spacing w:after="200" w:line="276" w:lineRule="auto"/>
-        <w:rPr>
-          <w:rFonts w:ascii="Calibri" w:eastAsia="Calibri" w:hAnsi="Calibri" w:cs="Calibri"/>
-          <w:color w:val="000000"/>
-          <w:sz w:val="28"/>
-        </w:rPr>
-      </w:pPr>
-      <w:r>
-        <w:rPr>
-          <w:rFonts w:ascii="Calibri" w:eastAsia="Calibri" w:hAnsi="Calibri" w:cs="Calibri"/>
-          <w:color w:val="000000"/>
-          <w:sz w:val="28"/>
-        </w:rPr>
-        <w:t>Restrições Financeiras: Devido ser um projeto referente a faculdade decidimos utilizar os Softwares que nós já tenhamos acesso.</w:t>
-      </w:r>
-    </w:p>
-    <w:p>
-      <w:pPr>
-        <w:spacing w:after="200" w:line="276" w:lineRule="auto"/>
-        <w:jc w:val="center"/>
-        <w:rPr>
-          <w:rFonts w:ascii="Calibri" w:eastAsia="Calibri" w:hAnsi="Calibri" w:cs="Calibri"/>
-          <w:color w:val="FF0000"/>
-          <w:sz w:val="36"/>
-        </w:rPr>
-      </w:pPr>
-      <w:r>
-        <w:rPr>
-          <w:rFonts w:ascii="Calibri" w:eastAsia="Calibri" w:hAnsi="Calibri" w:cs="Calibri"/>
-          <w:color w:val="FF0000"/>
-          <w:sz w:val="36"/>
-        </w:rPr>
-        <w:t>Técnica</w:t>
-      </w:r>
-    </w:p>
-    <w:p>
-      <w:pPr>
-        <w:spacing w:after="200" w:line="276" w:lineRule="auto"/>
-        <w:rPr>
-          <w:rFonts w:ascii="Calibri" w:eastAsia="Calibri" w:hAnsi="Calibri" w:cs="Calibri"/>
-          <w:color w:val="000000"/>
-          <w:sz w:val="28"/>
-        </w:rPr>
-      </w:pPr>
-      <w:r>
-        <w:rPr>
-          <w:rFonts w:ascii="Calibri" w:eastAsia="Calibri" w:hAnsi="Calibri" w:cs="Calibri"/>
-          <w:color w:val="000000"/>
-          <w:sz w:val="28"/>
-        </w:rPr>
-        <w:t>Restrição De Tecnologias: Devido ao nível</w:t>
-      </w:r>
-      <w:r>
-        <w:rPr>
-          <w:rFonts w:ascii="Calibri" w:eastAsia="Calibri" w:hAnsi="Calibri" w:cs="Calibri"/>
-          <w:color w:val="000000"/>
-          <w:sz w:val="28"/>
-        </w:rPr>
-        <w:t xml:space="preserve"> técnico da equipe utilizaremos apenas Python, Html</w:t>
-      </w:r>
-      <w:r>
-        <w:rPr>
-          <w:rFonts w:ascii="Calibri" w:eastAsia="Calibri" w:hAnsi="Calibri" w:cs="Calibri"/>
-          <w:color w:val="000000"/>
-          <w:sz w:val="28"/>
-        </w:rPr>
-        <w:t xml:space="preserve"> e Javascript.</w:t>
-      </w:r>
-    </w:p>
-    <w:p>
-      <w:pPr>
-        <w:spacing w:after="200" w:line="276" w:lineRule="auto"/>
-        <w:jc w:val="center"/>
-        <w:rPr>
-          <w:rFonts w:ascii="Calibri" w:eastAsia="Calibri" w:hAnsi="Calibri" w:cs="Calibri"/>
-          <w:color w:val="FF0000"/>
-          <w:sz w:val="36"/>
-        </w:rPr>
-      </w:pPr>
-      <w:r>
-        <w:rPr>
-          <w:rFonts w:ascii="Calibri" w:eastAsia="Calibri" w:hAnsi="Calibri" w:cs="Calibri"/>
-          <w:color w:val="FF0000"/>
-          <w:sz w:val="36"/>
-        </w:rPr>
-        <w:t>Sistêmica</w:t>
-      </w:r>
-    </w:p>
-    <w:p>
-      <w:pPr>
-        <w:spacing w:after="200" w:line="276" w:lineRule="auto"/>
-        <w:rPr>
-          <w:rFonts w:ascii="Calibri" w:eastAsia="Calibri" w:hAnsi="Calibri" w:cs="Calibri"/>
-          <w:color w:val="000000"/>
-          <w:sz w:val="28"/>
-        </w:rPr>
-      </w:pPr>
-      <w:r>
-        <w:rPr>
-          <w:rFonts w:ascii="Calibri" w:eastAsia="Calibri" w:hAnsi="Calibri" w:cs="Calibri"/>
-          <w:color w:val="000000"/>
-          <w:sz w:val="28"/>
-        </w:rPr>
-        <w:t>Sist</w:t>
-      </w:r>
-      <w:r>
-        <w:rPr>
-          <w:rFonts w:ascii="Calibri" w:eastAsia="Calibri" w:hAnsi="Calibri" w:cs="Calibri"/>
-          <w:color w:val="000000"/>
-          <w:sz w:val="28"/>
-        </w:rPr>
-        <w:t>ema Operacional: A aplicação deve ser compatível</w:t>
-      </w:r>
-      <w:r>
-        <w:rPr>
-          <w:rFonts w:ascii="Calibri" w:eastAsia="Calibri" w:hAnsi="Calibri" w:cs="Calibri"/>
-          <w:color w:val="000000"/>
-          <w:sz w:val="28"/>
-        </w:rPr>
-        <w:t xml:space="preserve"> com Windows 7 e Windows 10.</w:t>
-      </w:r>
-    </w:p>
-    <w:p>
-      <w:pPr>
-        <w:spacing w:after="200" w:line="276" w:lineRule="auto"/>
-        <w:rPr>
-          <w:rFonts w:ascii="Calibri" w:eastAsia="Calibri" w:hAnsi="Calibri" w:cs="Calibri"/>
-          <w:color w:val="000000"/>
-          <w:sz w:val="28"/>
-        </w:rPr>
-      </w:pPr>
-      <w:r>
-        <w:rPr>
-          <w:rFonts w:ascii="Calibri" w:eastAsia="Calibri" w:hAnsi="Calibri" w:cs="Calibri"/>
-          <w:color w:val="000000"/>
-          <w:sz w:val="28"/>
-        </w:rPr>
-        <w:t>Sistema Existente: Não há um sistema sendo utilizado no momento, sendo necessário</w:t>
-      </w:r>
-      <w:r>
-        <w:rPr>
-          <w:rFonts w:ascii="Calibri" w:eastAsia="Calibri" w:hAnsi="Calibri" w:cs="Calibri"/>
-          <w:color w:val="000000"/>
-          <w:sz w:val="28"/>
-        </w:rPr>
-        <w:t xml:space="preserve"> criar um sistema do zero.</w:t>
-      </w:r>
-    </w:p>
-    <w:p>
-      <w:pPr>
-        <w:spacing w:after="200" w:line="276" w:lineRule="auto"/>
-        <w:jc w:val="center"/>
-        <w:rPr>
-          <w:rFonts w:ascii="Calibri" w:eastAsia="Calibri" w:hAnsi="Calibri" w:cs="Calibri"/>
-          <w:color w:val="FF0000"/>
-          <w:sz w:val="36"/>
-        </w:rPr>
-      </w:pPr>
-      <w:r>
-        <w:rPr>
-          <w:rFonts w:ascii="Calibri" w:eastAsia="Calibri" w:hAnsi="Calibri" w:cs="Calibri"/>
-          <w:color w:val="FF0000"/>
-          <w:sz w:val="36"/>
-        </w:rPr>
-        <w:t>Planejamento</w:t>
-      </w:r>
-    </w:p>
-    <w:p>
-      <w:pPr>
-        <w:spacing w:after="200" w:line="276" w:lineRule="auto"/>
-        <w:rPr>
-          <w:rFonts w:ascii="Calibri" w:eastAsia="Calibri" w:hAnsi="Calibri" w:cs="Calibri"/>
-          <w:color w:val="000000"/>
-          <w:sz w:val="28"/>
-        </w:rPr>
-      </w:pPr>
-      <w:r>
-        <w:rPr>
-          <w:rFonts w:ascii="Calibri" w:eastAsia="Calibri" w:hAnsi="Calibri" w:cs="Calibri"/>
-          <w:color w:val="000000"/>
-          <w:sz w:val="28"/>
-        </w:rPr>
-        <w:t>Restrição de Recurso existente: Não temos nenhuma restriçã</w:t>
-      </w:r>
-      <w:r>
-        <w:rPr>
-          <w:rFonts w:ascii="Calibri" w:eastAsia="Calibri" w:hAnsi="Calibri" w:cs="Calibri"/>
-          <w:color w:val="000000"/>
-          <w:sz w:val="28"/>
-        </w:rPr>
-        <w:t>o de recurso.</w:t>
-      </w:r>
-    </w:p>
-    <w:p>
-      <w:pPr>
-        <w:spacing w:after="200" w:line="276" w:lineRule="auto"/>
-        <w:rPr>
-          <w:rFonts w:ascii="Calibri" w:eastAsia="Calibri" w:hAnsi="Calibri" w:cs="Calibri"/>
-          <w:color w:val="000000"/>
-          <w:sz w:val="28"/>
-        </w:rPr>
-      </w:pPr>
-      <w:r>
-        <w:rPr>
-          <w:rFonts w:ascii="Calibri" w:eastAsia="Calibri" w:hAnsi="Calibri" w:cs="Calibri"/>
-          <w:color w:val="000000"/>
-          <w:sz w:val="28"/>
-        </w:rPr>
-        <w:t>Trabalho Externo: Podemos utilizar trabalho externo,</w:t>
-      </w:r>
-      <w:r>
-        <w:rPr>
-          <w:rFonts w:ascii="Calibri" w:eastAsia="Calibri" w:hAnsi="Calibri" w:cs="Calibri"/>
-          <w:color w:val="000000"/>
-          <w:sz w:val="28"/>
-        </w:rPr>
-        <w:t xml:space="preserve"> mas o foco será realizar</w:t>
-      </w:r>
-      <w:r>
-        <w:rPr>
-          <w:rFonts w:ascii="Calibri" w:eastAsia="Calibri" w:hAnsi="Calibri" w:cs="Calibri"/>
-          <w:color w:val="000000"/>
-          <w:sz w:val="28"/>
-        </w:rPr>
-        <w:t xml:space="preserve"> o trabalho interno.</w:t>
-      </w:r>
-    </w:p>
-    <w:p>
-      <w:pPr>
-        <w:spacing w:after="200" w:line="276" w:lineRule="auto"/>
-        <w:jc w:val="center"/>
-        <w:rPr>
-          <w:rFonts w:ascii="Calibri" w:eastAsia="Calibri" w:hAnsi="Calibri" w:cs="Calibri"/>
-          <w:color w:val="FF0000"/>
-          <w:sz w:val="36"/>
-        </w:rPr>
-      </w:pPr>
-      <w:r>
-        <w:rPr>
-          <w:rFonts w:ascii="Calibri" w:eastAsia="Calibri" w:hAnsi="Calibri" w:cs="Calibri"/>
-          <w:color w:val="FF0000"/>
-          <w:sz w:val="36"/>
-        </w:rPr>
-        <w:t>Ambiental</w:t>
-      </w:r>
-    </w:p>
-    <w:p>
-      <w:pPr>
-        <w:spacing w:after="200" w:line="276" w:lineRule="auto"/>
-        <w:rPr>
-          <w:rFonts w:ascii="Calibri" w:eastAsia="Calibri" w:hAnsi="Calibri" w:cs="Calibri"/>
-          <w:color w:val="000000"/>
-          <w:sz w:val="28"/>
-        </w:rPr>
-      </w:pPr>
-      <w:r>
-        <w:rPr>
-          <w:rFonts w:ascii="Calibri" w:eastAsia="Calibri" w:hAnsi="Calibri" w:cs="Calibri"/>
-          <w:color w:val="000000"/>
-          <w:sz w:val="28"/>
-        </w:rPr>
-        <w:t>Restrição Ambiental: Devido a empresa ser uma gráfica há algumas restrições ambientais.</w:t>
-      </w:r>
-    </w:p>
-    <w:p>
-      <w:pPr>
-        <w:spacing w:after="200" w:line="276" w:lineRule="auto"/>
-        <w:rPr>
-          <w:rFonts w:ascii="Calibri" w:eastAsia="Calibri" w:hAnsi="Calibri" w:cs="Calibri"/>
-        </w:rPr>
-      </w:pPr>
     </w:p>
     <w:sectPr>
       <w:pgSz w:w="11906" w:h="16838"/>
@@ -345,10 +208,10 @@
   <w:docDefaults>
     <w:rPrDefault>
       <w:rPr>
-        <w:rFonts w:asciiTheme="minorHAnsi" w:eastAsiaTheme="minorEastAsia" w:hAnsiTheme="minorHAnsi" w:cstheme="minorBidi"/>
+        <w:rFonts w:asciiTheme="minorHAnsi" w:eastAsiaTheme="minorHAnsi" w:hAnsiTheme="minorHAnsi" w:cstheme="minorBidi"/>
         <w:sz w:val="22"/>
         <w:szCs w:val="22"/>
-        <w:lang w:val="pt-BR" w:eastAsia="pt-BR" w:bidi="ar-SA"/>
+        <w:lang w:val="pt-BR" w:eastAsia="en-US" w:bidi="ar-SA"/>
       </w:rPr>
     </w:rPrDefault>
     <w:pPrDefault>
@@ -766,6 +629,101 @@
     <w:semiHidden/>
     <w:unhideWhenUsed/>
   </w:style>
+  <w:style w:type="table" w:styleId="Tabelacomgrade">
+    <w:name w:val="Table Grid"/>
+    <w:basedOn w:val="Tabelanormal"/>
+    <w:uiPriority w:val="39"/>
+    <w:rsid w:val="00A04A12"/>
+    <w:pPr>
+      <w:spacing w:after="0" w:line="240" w:lineRule="auto"/>
+    </w:pPr>
+    <w:tblPr>
+      <w:tblBorders>
+        <w:top w:val="single" w:sz="4" w:space="0" w:color="auto"/>
+        <w:left w:val="single" w:sz="4" w:space="0" w:color="auto"/>
+        <w:bottom w:val="single" w:sz="4" w:space="0" w:color="auto"/>
+        <w:right w:val="single" w:sz="4" w:space="0" w:color="auto"/>
+        <w:insideH w:val="single" w:sz="4" w:space="0" w:color="auto"/>
+        <w:insideV w:val="single" w:sz="4" w:space="0" w:color="auto"/>
+      </w:tblBorders>
+    </w:tblPr>
+  </w:style>
+  <w:style w:type="table" w:styleId="TabeladeGrade4-nfase2">
+    <w:name w:val="Grid Table 4 Accent 2"/>
+    <w:basedOn w:val="Tabelanormal"/>
+    <w:uiPriority w:val="49"/>
+    <w:rsid w:val="00A04A12"/>
+    <w:pPr>
+      <w:spacing w:after="0" w:line="240" w:lineRule="auto"/>
+    </w:pPr>
+    <w:tblPr>
+      <w:tblStyleRowBandSize w:val="1"/>
+      <w:tblStyleColBandSize w:val="1"/>
+      <w:tblBorders>
+        <w:top w:val="single" w:sz="4" w:space="0" w:color="F4B083" w:themeColor="accent2" w:themeTint="99"/>
+        <w:left w:val="single" w:sz="4" w:space="0" w:color="F4B083" w:themeColor="accent2" w:themeTint="99"/>
+        <w:bottom w:val="single" w:sz="4" w:space="0" w:color="F4B083" w:themeColor="accent2" w:themeTint="99"/>
+        <w:right w:val="single" w:sz="4" w:space="0" w:color="F4B083" w:themeColor="accent2" w:themeTint="99"/>
+        <w:insideH w:val="single" w:sz="4" w:space="0" w:color="F4B083" w:themeColor="accent2" w:themeTint="99"/>
+        <w:insideV w:val="single" w:sz="4" w:space="0" w:color="F4B083" w:themeColor="accent2" w:themeTint="99"/>
+      </w:tblBorders>
+    </w:tblPr>
+    <w:tblStylePr w:type="firstRow">
+      <w:rPr>
+        <w:b/>
+        <w:bCs/>
+        <w:color w:val="FFFFFF" w:themeColor="background1"/>
+      </w:rPr>
+      <w:tblPr/>
+      <w:tcPr>
+        <w:tcBorders>
+          <w:top w:val="single" w:sz="4" w:space="0" w:color="ED7D31" w:themeColor="accent2"/>
+          <w:left w:val="single" w:sz="4" w:space="0" w:color="ED7D31" w:themeColor="accent2"/>
+          <w:bottom w:val="single" w:sz="4" w:space="0" w:color="ED7D31" w:themeColor="accent2"/>
+          <w:right w:val="single" w:sz="4" w:space="0" w:color="ED7D31" w:themeColor="accent2"/>
+          <w:insideH w:val="nil"/>
+          <w:insideV w:val="nil"/>
+        </w:tcBorders>
+        <w:shd w:val="clear" w:color="auto" w:fill="ED7D31" w:themeFill="accent2"/>
+      </w:tcPr>
+    </w:tblStylePr>
+    <w:tblStylePr w:type="lastRow">
+      <w:rPr>
+        <w:b/>
+        <w:bCs/>
+      </w:rPr>
+      <w:tblPr/>
+      <w:tcPr>
+        <w:tcBorders>
+          <w:top w:val="double" w:sz="4" w:space="0" w:color="ED7D31" w:themeColor="accent2"/>
+        </w:tcBorders>
+      </w:tcPr>
+    </w:tblStylePr>
+    <w:tblStylePr w:type="firstCol">
+      <w:rPr>
+        <w:b/>
+        <w:bCs/>
+      </w:rPr>
+    </w:tblStylePr>
+    <w:tblStylePr w:type="lastCol">
+      <w:rPr>
+        <w:b/>
+        <w:bCs/>
+      </w:rPr>
+    </w:tblStylePr>
+    <w:tblStylePr w:type="band1Vert">
+      <w:tblPr/>
+      <w:tcPr>
+        <w:shd w:val="clear" w:color="auto" w:fill="FBE4D5" w:themeFill="accent2" w:themeFillTint="33"/>
+      </w:tcPr>
+    </w:tblStylePr>
+    <w:tblStylePr w:type="band1Horz">
+      <w:tblPr/>
+      <w:tcPr>
+        <w:shd w:val="clear" w:color="auto" w:fill="FBE4D5" w:themeFill="accent2" w:themeFillTint="33"/>
+      </w:tcPr>
+    </w:tblStylePr>
+  </w:style>
 </w:styles>
 </file>
 

</xml_diff>